<commit_message>
Finished app Battle cards.
</commit_message>
<xml_diff>
--- a/Workshops/SoftUni-Information-Services/Apps/BattleCards/Battle Cards_Problem  Description.docx
+++ b/Workshops/SoftUni-Information-Services/Apps/BattleCards/Battle Cards_Problem  Description.docx
@@ -1,6 +1,6 @@
 
 <file path=word/document.xml><?xml version="1.0" encoding="utf-8"?>
-<w:document xmlns:wpc="http://schemas.microsoft.com/office/word/2010/wordprocessingCanvas" xmlns:cx="http://schemas.microsoft.com/office/drawing/2014/chartex" xmlns:cx1="http://schemas.microsoft.com/office/drawing/2015/9/8/chartex" xmlns:mc="http://schemas.openxmlformats.org/markup-compatibility/2006" xmlns:o="urn:schemas-microsoft-com:office:office" xmlns:r="http://schemas.openxmlformats.org/officeDocument/2006/relationships" xmlns:m="http://schemas.openxmlformats.org/officeDocument/2006/math" xmlns:v="urn:schemas-microsoft-com:vml" xmlns:wp14="http://schemas.microsoft.com/office/word/2010/wordprocessingDrawing" xmlns:wp="http://schemas.openxmlformats.org/drawingml/2006/wordprocessingDrawing" xmlns:w10="urn:schemas-microsoft-com:office:word" xmlns:w="http://schemas.openxmlformats.org/wordprocessingml/2006/main" xmlns:w14="http://schemas.microsoft.com/office/word/2010/wordml" xmlns:w15="http://schemas.microsoft.com/office/word/2012/wordml" xmlns:w16se="http://schemas.microsoft.com/office/word/2015/wordml/symex" xmlns:wpg="http://schemas.microsoft.com/office/word/2010/wordprocessingGroup" xmlns:wpi="http://schemas.microsoft.com/office/word/2010/wordprocessingInk" xmlns:wne="http://schemas.microsoft.com/office/word/2006/wordml" xmlns:wps="http://schemas.microsoft.com/office/word/2010/wordprocessingShape" mc:Ignorable="w14 w15 w16se wp14">
+<w:document xmlns:wpc="http://schemas.microsoft.com/office/word/2010/wordprocessingCanvas" xmlns:cx="http://schemas.microsoft.com/office/drawing/2014/chartex" xmlns:cx1="http://schemas.microsoft.com/office/drawing/2015/9/8/chartex" xmlns:cx2="http://schemas.microsoft.com/office/drawing/2015/10/21/chartex" xmlns:cx3="http://schemas.microsoft.com/office/drawing/2016/5/9/chartex" xmlns:cx4="http://schemas.microsoft.com/office/drawing/2016/5/10/chartex" xmlns:cx5="http://schemas.microsoft.com/office/drawing/2016/5/11/chartex" xmlns:cx6="http://schemas.microsoft.com/office/drawing/2016/5/12/chartex" xmlns:cx7="http://schemas.microsoft.com/office/drawing/2016/5/13/chartex" xmlns:cx8="http://schemas.microsoft.com/office/drawing/2016/5/14/chartex" xmlns:mc="http://schemas.openxmlformats.org/markup-compatibility/2006" xmlns:aink="http://schemas.microsoft.com/office/drawing/2016/ink" xmlns:am3d="http://schemas.microsoft.com/office/drawing/2017/model3d" xmlns:o="urn:schemas-microsoft-com:office:office" xmlns:r="http://schemas.openxmlformats.org/officeDocument/2006/relationships" xmlns:m="http://schemas.openxmlformats.org/officeDocument/2006/math" xmlns:v="urn:schemas-microsoft-com:vml" xmlns:wp14="http://schemas.microsoft.com/office/word/2010/wordprocessingDrawing" xmlns:wp="http://schemas.openxmlformats.org/drawingml/2006/wordprocessingDrawing" xmlns:w10="urn:schemas-microsoft-com:office:word" xmlns:w="http://schemas.openxmlformats.org/wordprocessingml/2006/main" xmlns:w14="http://schemas.microsoft.com/office/word/2010/wordml" xmlns:w15="http://schemas.microsoft.com/office/word/2012/wordml" xmlns:w16cex="http://schemas.microsoft.com/office/word/2018/wordml/cex" xmlns:w16cid="http://schemas.microsoft.com/office/word/2016/wordml/cid" xmlns:w16="http://schemas.microsoft.com/office/word/2018/wordml" xmlns:w16sdtdh="http://schemas.microsoft.com/office/word/2020/wordml/sdtdatahash" xmlns:w16se="http://schemas.microsoft.com/office/word/2015/wordml/symex" xmlns:wpg="http://schemas.microsoft.com/office/word/2010/wordprocessingGroup" xmlns:wpi="http://schemas.microsoft.com/office/word/2010/wordprocessingInk" xmlns:wne="http://schemas.microsoft.com/office/word/2006/wordml" xmlns:wps="http://schemas.microsoft.com/office/word/2010/wordprocessingShape" mc:Ignorable="w14 w15 w16se w16cid w16 w16cex w16sdtdh wp14">
   <w:body>
     <w:p>
       <w:pPr>
@@ -419,9 +419,17 @@
       </w:pPr>
       <w:r>
         <w:rPr>
+          <w:highlight w:val="green"/>
           <w:lang w:val="sq-AL"/>
         </w:rPr>
         <w:t>User</w:t>
+      </w:r>
+      <w:r>
+        <w:rPr>
+          <w:highlight w:val="green"/>
+          <w:lang w:val="sq-AL"/>
+        </w:rPr>
+        <w:t xml:space="preserve"> – DONE!!!</w:t>
       </w:r>
       <w:r>
         <w:rPr>
@@ -805,6 +813,12 @@
         </w:rPr>
         <w:t>Card</w:t>
       </w:r>
+      <w:r>
+        <w:rPr>
+          <w:lang w:val="sq-AL"/>
+        </w:rPr>
+        <w:t xml:space="preserve"> – DONE!!!</w:t>
+      </w:r>
     </w:p>
     <w:p>
       <w:pPr>
@@ -1106,8 +1120,13 @@
         <w:t>)</w:t>
       </w:r>
       <w:r>
-        <w:t>; cannot be negative</w:t>
-      </w:r>
+        <w:t xml:space="preserve">; </w:t>
+      </w:r>
+      <w:bookmarkStart w:id="4" w:name="OLE_LINK6"/>
+      <w:r>
+        <w:t>cannot be negative</w:t>
+      </w:r>
+      <w:bookmarkEnd w:id="4"/>
     </w:p>
     <w:p>
       <w:pPr>
@@ -1285,9 +1304,17 @@
       </w:pPr>
       <w:r>
         <w:rPr>
+          <w:highlight w:val="green"/>
           <w:lang w:val="sq-AL"/>
         </w:rPr>
         <w:t>UserCard</w:t>
+      </w:r>
+      <w:r>
+        <w:rPr>
+          <w:highlight w:val="green"/>
+          <w:lang w:val="sq-AL"/>
+        </w:rPr>
+        <w:t xml:space="preserve"> – DONE!!!</w:t>
       </w:r>
     </w:p>
     <w:p>
@@ -1440,8 +1467,6 @@
       <w:pPr>
         <w:jc w:val="both"/>
       </w:pPr>
-      <w:bookmarkStart w:id="4" w:name="_GoBack"/>
-      <w:bookmarkEnd w:id="4"/>
       <w:r>
         <w:t xml:space="preserve">Implement the entities with the </w:t>
       </w:r>
@@ -1476,7 +1501,6 @@
         <w:jc w:val="both"/>
       </w:pPr>
       <w:r>
-        <w:lastRenderedPageBreak/>
         <w:t>Page Requirements</w:t>
       </w:r>
     </w:p>
@@ -1486,7 +1510,16 @@
         <w:jc w:val="both"/>
       </w:pPr>
       <w:r>
+        <w:rPr>
+          <w:highlight w:val="green"/>
+        </w:rPr>
         <w:t>Index Page (logged-out user)</w:t>
+      </w:r>
+      <w:r>
+        <w:rPr>
+          <w:highlight w:val="green"/>
+        </w:rPr>
+        <w:t xml:space="preserve"> – DONE!!!</w:t>
       </w:r>
     </w:p>
     <w:p>
@@ -1495,7 +1528,7 @@
           <w:noProof/>
         </w:rPr>
         <w:drawing>
-          <wp:inline distT="0" distB="0" distL="0" distR="0" wp14:anchorId="1B1F9D3A" wp14:editId="6876E4AE">
+          <wp:inline distT="0" distB="0" distL="0" distR="0" wp14:anchorId="0D711B3A" wp14:editId="472E2E14">
             <wp:extent cx="6626225" cy="1754505"/>
             <wp:effectExtent l="0" t="0" r="3175" b="0"/>
             <wp:docPr id="19" name="Picture 19"/>
@@ -1542,7 +1575,16 @@
         <w:pStyle w:val="Heading3"/>
       </w:pPr>
       <w:r>
+        <w:rPr>
+          <w:highlight w:val="green"/>
+        </w:rPr>
         <w:t>Login Page (logged-out user)</w:t>
+      </w:r>
+      <w:r>
+        <w:rPr>
+          <w:highlight w:val="green"/>
+        </w:rPr>
+        <w:t xml:space="preserve"> – DONE!!!</w:t>
       </w:r>
     </w:p>
     <w:p>
@@ -1554,7 +1596,7 @@
           <w:noProof/>
         </w:rPr>
         <w:drawing>
-          <wp:inline distT="0" distB="0" distL="0" distR="0" wp14:anchorId="76036197" wp14:editId="2DAFB8DB">
+          <wp:inline distT="0" distB="0" distL="0" distR="0" wp14:anchorId="51AA7CF9" wp14:editId="14892FC8">
             <wp:extent cx="6626225" cy="2571750"/>
             <wp:effectExtent l="0" t="0" r="3175" b="0"/>
             <wp:docPr id="20" name="Picture 20"/>
@@ -1601,8 +1643,16 @@
         <w:pStyle w:val="Heading3"/>
       </w:pPr>
       <w:r>
-        <w:lastRenderedPageBreak/>
+        <w:rPr>
+          <w:highlight w:val="green"/>
+        </w:rPr>
         <w:t>Register Page (logged-out user)</w:t>
+      </w:r>
+      <w:r>
+        <w:rPr>
+          <w:highlight w:val="green"/>
+        </w:rPr>
+        <w:t xml:space="preserve"> – DONE!!!</w:t>
       </w:r>
     </w:p>
     <w:p>
@@ -1614,7 +1664,7 @@
           <w:noProof/>
         </w:rPr>
         <w:drawing>
-          <wp:inline distT="0" distB="0" distL="0" distR="0" wp14:anchorId="07C12500" wp14:editId="211B1E36">
+          <wp:inline distT="0" distB="0" distL="0" distR="0" wp14:anchorId="6DFABE88" wp14:editId="476C4E0F">
             <wp:extent cx="6626225" cy="3394710"/>
             <wp:effectExtent l="0" t="0" r="3175" b="0"/>
             <wp:docPr id="22" name="Picture 22"/>
@@ -1661,16 +1711,34 @@
         <w:pStyle w:val="Heading3"/>
       </w:pPr>
       <w:r>
+        <w:rPr>
+          <w:highlight w:val="green"/>
+        </w:rPr>
         <w:t>/</w:t>
       </w:r>
       <w:r>
+        <w:rPr>
+          <w:highlight w:val="green"/>
+        </w:rPr>
         <w:t>Cards</w:t>
       </w:r>
       <w:r>
+        <w:rPr>
+          <w:highlight w:val="green"/>
+        </w:rPr>
         <w:t>/All</w:t>
       </w:r>
       <w:r>
+        <w:rPr>
+          <w:highlight w:val="green"/>
+        </w:rPr>
         <w:t xml:space="preserve"> (logged-in user)</w:t>
+      </w:r>
+      <w:r>
+        <w:rPr>
+          <w:highlight w:val="green"/>
+        </w:rPr>
+        <w:t xml:space="preserve"> – DONE!!!</w:t>
       </w:r>
     </w:p>
     <w:p>
@@ -1684,7 +1752,7 @@
           <w:noProof/>
         </w:rPr>
         <w:drawing>
-          <wp:inline distT="0" distB="0" distL="0" distR="0" wp14:anchorId="40408B4E" wp14:editId="415B7799">
+          <wp:inline distT="0" distB="0" distL="0" distR="0" wp14:anchorId="20FB6999" wp14:editId="680EC562">
             <wp:extent cx="6626225" cy="3012440"/>
             <wp:effectExtent l="0" t="0" r="3175" b="0"/>
             <wp:docPr id="23" name="Picture 23"/>
@@ -1763,9 +1831,18 @@
         <w:pStyle w:val="Heading3"/>
       </w:pPr>
       <w:r>
+        <w:rPr>
+          <w:highlight w:val="green"/>
+        </w:rPr>
         <w:lastRenderedPageBreak/>
         <w:t>/Cards/Collection (logged-in user)</w:t>
       </w:r>
+      <w:r>
+        <w:rPr>
+          <w:highlight w:val="green"/>
+        </w:rPr>
+        <w:t xml:space="preserve"> – DONE!!!!</w:t>
+      </w:r>
     </w:p>
     <w:p>
       <w:r>
@@ -1773,7 +1850,7 @@
           <w:noProof/>
         </w:rPr>
         <w:drawing>
-          <wp:inline distT="0" distB="0" distL="0" distR="0" wp14:anchorId="46187E4B" wp14:editId="31308EDB">
+          <wp:inline distT="0" distB="0" distL="0" distR="0" wp14:anchorId="19B7204A" wp14:editId="215E68A3">
             <wp:extent cx="6626225" cy="3015615"/>
             <wp:effectExtent l="0" t="0" r="3175" b="0"/>
             <wp:docPr id="27" name="Picture 27"/>
@@ -1814,26 +1891,43 @@
         <w:pStyle w:val="Heading3"/>
       </w:pPr>
       <w:r>
+        <w:rPr>
+          <w:highlight w:val="green"/>
+        </w:rPr>
         <w:t>/</w:t>
       </w:r>
       <w:r>
+        <w:rPr>
+          <w:highlight w:val="green"/>
+        </w:rPr>
         <w:t>Cards</w:t>
       </w:r>
       <w:r>
+        <w:rPr>
+          <w:highlight w:val="green"/>
+        </w:rPr>
         <w:t>/Add</w:t>
       </w:r>
       <w:r>
+        <w:rPr>
+          <w:highlight w:val="green"/>
+        </w:rPr>
         <w:t xml:space="preserve"> (logged-in user)</w:t>
       </w:r>
       <w:r>
-        <w:br/>
-      </w:r>
+        <w:rPr>
+          <w:highlight w:val="green"/>
+        </w:rPr>
+        <w:t xml:space="preserve"> – DONE!!!</w:t>
+      </w:r>
+    </w:p>
+    <w:p>
       <w:r>
         <w:rPr>
           <w:noProof/>
         </w:rPr>
         <w:drawing>
-          <wp:inline distT="0" distB="0" distL="0" distR="0" wp14:anchorId="202F55D1" wp14:editId="3B1D26B6">
+          <wp:inline distT="0" distB="0" distL="0" distR="0" wp14:anchorId="079EE0A2" wp14:editId="28C00E8B">
             <wp:extent cx="6626225" cy="4443095"/>
             <wp:effectExtent l="0" t="0" r="3175" b="0"/>
             <wp:docPr id="25" name="Picture 25"/>
@@ -1869,7 +1963,6 @@
         </w:drawing>
       </w:r>
     </w:p>
-    <w:p/>
     <w:p>
       <w:pPr>
         <w:pStyle w:val="Heading3"/>
@@ -1881,7 +1974,6 @@
         <w:rPr>
           <w:noProof/>
         </w:rPr>
-        <w:lastRenderedPageBreak/>
         <w:t>/</w:t>
       </w:r>
       <w:r>
@@ -1894,26 +1986,36 @@
         <w:rPr>
           <w:noProof/>
         </w:rPr>
-        <w:t>/Add</w:t>
-      </w:r>
+        <w:t>/</w:t>
+      </w:r>
+      <w:bookmarkStart w:id="5" w:name="OLE_LINK7"/>
       <w:r>
         <w:rPr>
           <w:noProof/>
         </w:rPr>
+        <w:t>Add</w:t>
+      </w:r>
+      <w:r>
+        <w:rPr>
+          <w:noProof/>
+        </w:rPr>
         <w:t>ToCollection</w:t>
       </w:r>
+      <w:bookmarkEnd w:id="5"/>
       <w:r>
         <w:rPr>
           <w:noProof/>
         </w:rPr>
         <w:t>?</w:t>
       </w:r>
+      <w:bookmarkStart w:id="6" w:name="OLE_LINK8"/>
       <w:r>
         <w:rPr>
           <w:noProof/>
         </w:rPr>
         <w:t>cardId</w:t>
       </w:r>
+      <w:bookmarkEnd w:id="6"/>
       <w:r>
         <w:rPr>
           <w:noProof/>
@@ -1987,26 +2089,28 @@
         </w:rPr>
         <w:t>/</w:t>
       </w:r>
-      <w:bookmarkStart w:id="5" w:name="OLE_LINK5"/>
+      <w:bookmarkStart w:id="7" w:name="OLE_LINK5"/>
       <w:r>
         <w:rPr>
           <w:noProof/>
         </w:rPr>
         <w:t>RemoveFromCollection</w:t>
       </w:r>
-      <w:bookmarkEnd w:id="5"/>
+      <w:bookmarkEnd w:id="7"/>
       <w:r>
         <w:rPr>
           <w:noProof/>
         </w:rPr>
         <w:t>?</w:t>
       </w:r>
+      <w:bookmarkStart w:id="8" w:name="OLE_LINK9"/>
       <w:r>
         <w:rPr>
           <w:noProof/>
         </w:rPr>
         <w:t>cardId</w:t>
       </w:r>
+      <w:bookmarkEnd w:id="8"/>
       <w:r>
         <w:rPr>
           <w:noProof/>
@@ -2182,7 +2286,16 @@
         <w:jc w:val="both"/>
       </w:pPr>
       <w:r>
+        <w:rPr>
+          <w:highlight w:val="green"/>
+        </w:rPr>
         <w:t>Users</w:t>
+      </w:r>
+      <w:r>
+        <w:rPr>
+          <w:highlight w:val="green"/>
+        </w:rPr>
+        <w:t xml:space="preserve"> – DONE!!!</w:t>
       </w:r>
     </w:p>
     <w:p>
@@ -2448,6 +2561,7 @@
       <w:r>
         <w:t xml:space="preserve"> </w:t>
       </w:r>
+      <w:bookmarkStart w:id="9" w:name="OLE_LINK12"/>
       <w:r>
         <w:t xml:space="preserve">When </w:t>
       </w:r>
@@ -2467,8 +2581,13 @@
         <w:t>Card</w:t>
       </w:r>
       <w:r>
-        <w:t xml:space="preserve">, it has to be added to their collection too. </w:t>
-      </w:r>
+        <w:t>, it has to be added to their collection too</w:t>
+      </w:r>
+      <w:bookmarkEnd w:id="9"/>
+      <w:r>
+        <w:t xml:space="preserve">. </w:t>
+      </w:r>
+      <w:bookmarkStart w:id="10" w:name="OLE_LINK13"/>
       <w:r>
         <w:t xml:space="preserve">All </w:t>
       </w:r>
@@ -2502,6 +2621,7 @@
         </w:rPr>
         <w:t>Page</w:t>
       </w:r>
+      <w:bookmarkEnd w:id="10"/>
       <w:r>
         <w:t xml:space="preserve">, each one in its own separate </w:t>
       </w:r>
@@ -2686,6 +2806,7 @@
           <w:rStyle w:val="CodeChar"/>
         </w:rPr>
       </w:pPr>
+      <w:bookmarkStart w:id="11" w:name="OLE_LINK14"/>
       <w:r>
         <w:rPr>
           <w:rStyle w:val="CodeChar"/>
@@ -2725,6 +2846,7 @@
       <w:r>
         <w:t>in their collection are visualized.</w:t>
       </w:r>
+      <w:bookmarkEnd w:id="11"/>
     </w:p>
     <w:p>
       <w:pPr>
@@ -2804,53 +2926,79 @@
           <w:numId w:val="12"/>
         </w:numPr>
         <w:jc w:val="both"/>
-      </w:pPr>
-      <w:r>
+        <w:rPr>
+          <w:highlight w:val="green"/>
+        </w:rPr>
+      </w:pPr>
+      <w:r>
+        <w:rPr>
+          <w:highlight w:val="green"/>
+        </w:rPr>
         <w:t xml:space="preserve">Upon successful </w:t>
       </w:r>
       <w:r>
         <w:rPr>
           <w:rStyle w:val="CodeChar"/>
+          <w:highlight w:val="green"/>
         </w:rPr>
         <w:t>R</w:t>
       </w:r>
       <w:r>
         <w:rPr>
           <w:rStyle w:val="CodeChar"/>
+          <w:highlight w:val="green"/>
         </w:rPr>
         <w:t>egistration</w:t>
       </w:r>
       <w:r>
+        <w:rPr>
+          <w:highlight w:val="green"/>
+        </w:rPr>
         <w:t xml:space="preserve"> of a </w:t>
       </w:r>
       <w:r>
         <w:rPr>
           <w:rStyle w:val="CodeChar"/>
+          <w:highlight w:val="green"/>
         </w:rPr>
         <w:t>User</w:t>
       </w:r>
       <w:r>
+        <w:rPr>
+          <w:highlight w:val="green"/>
+        </w:rPr>
         <w:t>,</w:t>
       </w:r>
       <w:r>
+        <w:rPr>
+          <w:highlight w:val="green"/>
+        </w:rPr>
         <w:t xml:space="preserve"> you should be redirected to the </w:t>
       </w:r>
       <w:r>
         <w:rPr>
           <w:rStyle w:val="CodeChar"/>
+          <w:highlight w:val="green"/>
         </w:rPr>
         <w:t>Login</w:t>
       </w:r>
       <w:r>
+        <w:rPr>
+          <w:highlight w:val="green"/>
+        </w:rPr>
         <w:t xml:space="preserve"> </w:t>
       </w:r>
       <w:r>
         <w:rPr>
           <w:rStyle w:val="CodeChar"/>
+          <w:highlight w:val="green"/>
         </w:rPr>
         <w:t>Page</w:t>
       </w:r>
       <w:r>
+        <w:rPr>
+          <w:highlight w:val="green"/>
+        </w:rPr>
         <w:t>.</w:t>
       </w:r>
     </w:p>
@@ -2862,44 +3010,66 @@
           <w:numId w:val="12"/>
         </w:numPr>
         <w:jc w:val="both"/>
-      </w:pPr>
-      <w:r>
+        <w:rPr>
+          <w:highlight w:val="green"/>
+        </w:rPr>
+      </w:pPr>
+      <w:r>
+        <w:rPr>
+          <w:highlight w:val="green"/>
+        </w:rPr>
         <w:t xml:space="preserve">Upon successful </w:t>
       </w:r>
       <w:r>
         <w:rPr>
           <w:rStyle w:val="CodeChar"/>
+          <w:highlight w:val="green"/>
         </w:rPr>
         <w:t>Login</w:t>
       </w:r>
       <w:r>
+        <w:rPr>
+          <w:highlight w:val="green"/>
+        </w:rPr>
         <w:t xml:space="preserve"> of a </w:t>
       </w:r>
       <w:r>
         <w:rPr>
           <w:rStyle w:val="CodeChar"/>
+          <w:highlight w:val="green"/>
         </w:rPr>
         <w:t>User</w:t>
       </w:r>
       <w:r>
+        <w:rPr>
+          <w:highlight w:val="green"/>
+        </w:rPr>
         <w:t xml:space="preserve">, you should be redirected to the </w:t>
       </w:r>
       <w:r>
+        <w:rPr>
+          <w:highlight w:val="green"/>
+        </w:rPr>
         <w:t>/</w:t>
       </w:r>
       <w:r>
         <w:rPr>
           <w:rStyle w:val="CodeChar"/>
+          <w:highlight w:val="green"/>
         </w:rPr>
         <w:t>Cards</w:t>
       </w:r>
       <w:r>
         <w:rPr>
           <w:rStyle w:val="CodeChar"/>
+          <w:highlight w:val="green"/>
         </w:rPr>
         <w:t>/All</w:t>
       </w:r>
       <w:r>
+        <w:rPr>
+          <w:highlight w:val="green"/>
+        </w:rPr>
         <w:t>.</w:t>
       </w:r>
     </w:p>
@@ -3083,7 +3253,11 @@
         <w:t>,</w:t>
       </w:r>
       <w:r>
-        <w:t xml:space="preserve"> should be redirected to the /</w:t>
+        <w:t xml:space="preserve"> should be redirected to the </w:t>
+      </w:r>
+      <w:bookmarkStart w:id="12" w:name="OLE_LINK10"/>
+      <w:r>
+        <w:t>/</w:t>
       </w:r>
       <w:r>
         <w:rPr>
@@ -3091,6 +3265,7 @@
         </w:rPr>
         <w:t>Cards/Collection</w:t>
       </w:r>
+      <w:bookmarkEnd w:id="12"/>
       <w:r>
         <w:t>.</w:t>
       </w:r>
@@ -3104,6 +3279,7 @@
         </w:numPr>
         <w:jc w:val="both"/>
       </w:pPr>
+      <w:bookmarkStart w:id="13" w:name="OLE_LINK11"/>
       <w:r>
         <w:t xml:space="preserve">If a </w:t>
       </w:r>
@@ -3128,24 +3304,33 @@
       <w:r>
         <w:rPr>
           <w:b/>
+          <w:color w:val="FF0000"/>
         </w:rPr>
         <w:t>already contained</w:t>
       </w:r>
       <w:r>
+        <w:rPr>
+          <w:color w:val="FF0000"/>
+        </w:rPr>
         <w:t xml:space="preserve"> </w:t>
       </w:r>
       <w:r>
         <w:rPr>
           <w:rStyle w:val="CodeChar"/>
+          <w:color w:val="FF0000"/>
         </w:rPr>
         <w:t>Card</w:t>
       </w:r>
       <w:r>
+        <w:rPr>
+          <w:color w:val="FF0000"/>
+        </w:rPr>
         <w:t xml:space="preserve"> to their </w:t>
       </w:r>
       <w:r>
         <w:rPr>
           <w:b/>
+          <w:color w:val="FF0000"/>
         </w:rPr>
         <w:t>collection</w:t>
       </w:r>
@@ -3162,6 +3347,7 @@
         <w:t xml:space="preserve"> (or just a page refresh).</w:t>
       </w:r>
     </w:p>
+    <w:bookmarkEnd w:id="13"/>
     <w:p>
       <w:pPr>
         <w:pStyle w:val="ListParagraph"/>
@@ -3170,53 +3356,79 @@
           <w:numId w:val="12"/>
         </w:numPr>
         <w:jc w:val="both"/>
-      </w:pPr>
-      <w:r>
+        <w:rPr>
+          <w:highlight w:val="green"/>
+        </w:rPr>
+      </w:pPr>
+      <w:r>
+        <w:rPr>
+          <w:highlight w:val="green"/>
+        </w:rPr>
         <w:t xml:space="preserve">If any of the </w:t>
       </w:r>
       <w:r>
         <w:rPr>
           <w:b/>
+          <w:highlight w:val="green"/>
         </w:rPr>
         <w:t>validations</w:t>
       </w:r>
       <w:r>
+        <w:rPr>
+          <w:highlight w:val="green"/>
+        </w:rPr>
         <w:t xml:space="preserve"> in the POST forms </w:t>
       </w:r>
       <w:r>
         <w:rPr>
           <w:b/>
+          <w:highlight w:val="green"/>
         </w:rPr>
         <w:t>don’t pass</w:t>
       </w:r>
       <w:r>
+        <w:rPr>
+          <w:highlight w:val="green"/>
+        </w:rPr>
         <w:t xml:space="preserve">, </w:t>
       </w:r>
       <w:r>
         <w:rPr>
           <w:b/>
+          <w:highlight w:val="green"/>
         </w:rPr>
         <w:t>redirect</w:t>
       </w:r>
       <w:r>
+        <w:rPr>
+          <w:highlight w:val="green"/>
+        </w:rPr>
         <w:t xml:space="preserve"> to the </w:t>
       </w:r>
       <w:r>
         <w:rPr>
           <w:b/>
+          <w:highlight w:val="green"/>
         </w:rPr>
         <w:t>same page</w:t>
       </w:r>
       <w:r>
+        <w:rPr>
+          <w:highlight w:val="green"/>
+        </w:rPr>
         <w:t xml:space="preserve"> (</w:t>
       </w:r>
       <w:r>
         <w:rPr>
           <w:b/>
+          <w:highlight w:val="green"/>
         </w:rPr>
         <w:t>reload/refresh</w:t>
       </w:r>
       <w:r>
+        <w:rPr>
+          <w:highlight w:val="green"/>
+        </w:rPr>
         <w:t xml:space="preserve"> it).</w:t>
       </w:r>
     </w:p>
@@ -3224,10 +3436,21 @@
       <w:pPr>
         <w:pStyle w:val="Heading2"/>
         <w:jc w:val="both"/>
-      </w:pPr>
-      <w:r>
-        <w:lastRenderedPageBreak/>
+        <w:rPr>
+          <w:highlight w:val="green"/>
+        </w:rPr>
+      </w:pPr>
+      <w:r>
+        <w:rPr>
+          <w:highlight w:val="green"/>
+        </w:rPr>
         <w:t>Security</w:t>
+      </w:r>
+      <w:r>
+        <w:rPr>
+          <w:highlight w:val="green"/>
+        </w:rPr>
+        <w:t xml:space="preserve"> – DONE!!!</w:t>
       </w:r>
     </w:p>
     <w:p>
@@ -3270,23 +3493,34 @@
           <w:numId w:val="5"/>
         </w:numPr>
         <w:jc w:val="both"/>
-      </w:pPr>
-      <w:r>
-        <w:rPr>
-          <w:rStyle w:val="CodeChar"/>
+        <w:rPr>
+          <w:highlight w:val="green"/>
+        </w:rPr>
+      </w:pPr>
+      <w:r>
+        <w:rPr>
+          <w:rStyle w:val="CodeChar"/>
+          <w:highlight w:val="green"/>
         </w:rPr>
         <w:t>Guest</w:t>
       </w:r>
       <w:r>
+        <w:rPr>
+          <w:highlight w:val="green"/>
+        </w:rPr>
         <w:t xml:space="preserve"> (not logged in) users can access </w:t>
       </w:r>
       <w:r>
         <w:rPr>
           <w:rStyle w:val="CodeChar"/>
+          <w:highlight w:val="green"/>
         </w:rPr>
         <w:t>Index</w:t>
       </w:r>
       <w:r>
+        <w:rPr>
+          <w:highlight w:val="green"/>
+        </w:rPr>
         <w:t xml:space="preserve"> page.</w:t>
       </w:r>
     </w:p>
@@ -3298,23 +3532,34 @@
           <w:numId w:val="5"/>
         </w:numPr>
         <w:jc w:val="both"/>
-      </w:pPr>
-      <w:r>
-        <w:rPr>
-          <w:rStyle w:val="CodeChar"/>
+        <w:rPr>
+          <w:highlight w:val="green"/>
+        </w:rPr>
+      </w:pPr>
+      <w:r>
+        <w:rPr>
+          <w:rStyle w:val="CodeChar"/>
+          <w:highlight w:val="green"/>
         </w:rPr>
         <w:t>Guest</w:t>
       </w:r>
       <w:r>
+        <w:rPr>
+          <w:highlight w:val="green"/>
+        </w:rPr>
         <w:t xml:space="preserve"> (not logged in) users can access </w:t>
       </w:r>
       <w:r>
         <w:rPr>
           <w:rStyle w:val="CodeChar"/>
+          <w:highlight w:val="green"/>
         </w:rPr>
         <w:t>Login</w:t>
       </w:r>
       <w:r>
+        <w:rPr>
+          <w:highlight w:val="green"/>
+        </w:rPr>
         <w:t xml:space="preserve"> page.</w:t>
       </w:r>
     </w:p>
@@ -3326,23 +3571,34 @@
           <w:numId w:val="5"/>
         </w:numPr>
         <w:jc w:val="both"/>
-      </w:pPr>
-      <w:r>
-        <w:rPr>
-          <w:rStyle w:val="CodeChar"/>
+        <w:rPr>
+          <w:highlight w:val="green"/>
+        </w:rPr>
+      </w:pPr>
+      <w:r>
+        <w:rPr>
+          <w:rStyle w:val="CodeChar"/>
+          <w:highlight w:val="green"/>
         </w:rPr>
         <w:t>Guest</w:t>
       </w:r>
       <w:r>
+        <w:rPr>
+          <w:highlight w:val="green"/>
+        </w:rPr>
         <w:t xml:space="preserve"> (not logged in) users can access </w:t>
       </w:r>
       <w:r>
         <w:rPr>
           <w:rStyle w:val="CodeChar"/>
+          <w:highlight w:val="green"/>
         </w:rPr>
         <w:t>Register</w:t>
       </w:r>
       <w:r>
+        <w:rPr>
+          <w:highlight w:val="green"/>
+        </w:rPr>
         <w:t xml:space="preserve"> page.</w:t>
       </w:r>
     </w:p>
@@ -3354,29 +3610,34 @@
           <w:numId w:val="5"/>
         </w:numPr>
         <w:jc w:val="both"/>
-      </w:pPr>
-      <w:r>
-        <w:rPr>
-          <w:rStyle w:val="CodeChar"/>
+        <w:rPr>
+          <w:highlight w:val="green"/>
+        </w:rPr>
+      </w:pPr>
+      <w:r>
+        <w:rPr>
+          <w:rStyle w:val="CodeChar"/>
+          <w:highlight w:val="green"/>
         </w:rPr>
         <w:t>Guests</w:t>
       </w:r>
       <w:r>
-        <w:t xml:space="preserve"> (</w:t>
-      </w:r>
-      <w:r>
-        <w:t xml:space="preserve">not </w:t>
-      </w:r>
-      <w:r>
-        <w:t xml:space="preserve">logged in) cannot access </w:t>
-      </w:r>
-      <w:r>
-        <w:rPr>
-          <w:rStyle w:val="CodeChar"/>
+        <w:rPr>
+          <w:highlight w:val="green"/>
+        </w:rPr>
+        <w:t xml:space="preserve"> (not logged in) cannot access </w:t>
+      </w:r>
+      <w:r>
+        <w:rPr>
+          <w:rStyle w:val="CodeChar"/>
+          <w:highlight w:val="green"/>
         </w:rPr>
         <w:t>Users-only</w:t>
       </w:r>
       <w:r>
+        <w:rPr>
+          <w:highlight w:val="green"/>
+        </w:rPr>
         <w:t xml:space="preserve"> pages.</w:t>
       </w:r>
     </w:p>
@@ -3388,23 +3649,34 @@
           <w:numId w:val="5"/>
         </w:numPr>
         <w:jc w:val="both"/>
-      </w:pPr>
-      <w:r>
-        <w:rPr>
-          <w:rStyle w:val="CodeChar"/>
+        <w:rPr>
+          <w:highlight w:val="green"/>
+        </w:rPr>
+      </w:pPr>
+      <w:r>
+        <w:rPr>
+          <w:rStyle w:val="CodeChar"/>
+          <w:highlight w:val="green"/>
         </w:rPr>
         <w:t>Users</w:t>
       </w:r>
       <w:r>
+        <w:rPr>
+          <w:highlight w:val="green"/>
+        </w:rPr>
         <w:t xml:space="preserve"> (logged in) cannot access </w:t>
       </w:r>
       <w:r>
         <w:rPr>
           <w:rStyle w:val="CodeChar"/>
+          <w:highlight w:val="green"/>
         </w:rPr>
         <w:t>Guest</w:t>
       </w:r>
       <w:r>
+        <w:rPr>
+          <w:highlight w:val="green"/>
+        </w:rPr>
         <w:t xml:space="preserve"> pages.</w:t>
       </w:r>
     </w:p>
@@ -3416,50 +3688,72 @@
           <w:numId w:val="5"/>
         </w:numPr>
         <w:jc w:val="both"/>
-      </w:pPr>
-      <w:r>
-        <w:rPr>
-          <w:rStyle w:val="CodeChar"/>
+        <w:rPr>
+          <w:highlight w:val="green"/>
+        </w:rPr>
+      </w:pPr>
+      <w:r>
+        <w:rPr>
+          <w:rStyle w:val="CodeChar"/>
+          <w:highlight w:val="green"/>
         </w:rPr>
         <w:t>Users</w:t>
       </w:r>
       <w:r>
+        <w:rPr>
+          <w:highlight w:val="green"/>
+        </w:rPr>
         <w:t xml:space="preserve"> (logged in) can access </w:t>
       </w:r>
       <w:r>
         <w:rPr>
           <w:rStyle w:val="CodeChar"/>
+          <w:highlight w:val="green"/>
         </w:rPr>
         <w:t>Cards</w:t>
       </w:r>
       <w:r>
         <w:rPr>
           <w:rStyle w:val="CodeChar"/>
+          <w:highlight w:val="green"/>
         </w:rPr>
         <w:t xml:space="preserve"> </w:t>
       </w:r>
       <w:r>
         <w:rPr>
           <w:rStyle w:val="CodeChar"/>
+          <w:highlight w:val="green"/>
         </w:rPr>
         <w:t>Add</w:t>
       </w:r>
       <w:r>
-        <w:t xml:space="preserve"> </w:t>
-      </w:r>
-      <w:r>
-        <w:t>page</w:t>
-      </w:r>
-      <w:r>
+        <w:rPr>
+          <w:highlight w:val="green"/>
+        </w:rPr>
+        <w:t xml:space="preserve"> page</w:t>
+      </w:r>
+      <w:r>
+        <w:rPr>
+          <w:highlight w:val="green"/>
+        </w:rPr>
         <w:t xml:space="preserve"> and funct</w:t>
       </w:r>
       <w:r>
+        <w:rPr>
+          <w:highlight w:val="green"/>
+        </w:rPr>
         <w:t>io</w:t>
       </w:r>
       <w:r>
+        <w:rPr>
+          <w:highlight w:val="green"/>
+        </w:rPr>
         <w:t>nality</w:t>
       </w:r>
       <w:r>
+        <w:rPr>
+          <w:highlight w:val="green"/>
+        </w:rPr>
         <w:t>.</w:t>
       </w:r>
     </w:p>
@@ -3471,29 +3765,46 @@
           <w:numId w:val="5"/>
         </w:numPr>
         <w:jc w:val="both"/>
-      </w:pPr>
-      <w:r>
-        <w:rPr>
-          <w:rStyle w:val="CodeChar"/>
+        <w:rPr>
+          <w:highlight w:val="green"/>
+        </w:rPr>
+      </w:pPr>
+      <w:r>
+        <w:rPr>
+          <w:rStyle w:val="CodeChar"/>
+          <w:highlight w:val="green"/>
         </w:rPr>
         <w:t>Users</w:t>
       </w:r>
       <w:r>
+        <w:rPr>
+          <w:highlight w:val="green"/>
+        </w:rPr>
         <w:t xml:space="preserve"> (logged in) can access </w:t>
       </w:r>
       <w:r>
         <w:rPr>
           <w:rStyle w:val="CodeChar"/>
+          <w:highlight w:val="green"/>
         </w:rPr>
         <w:t>Cards All</w:t>
       </w:r>
       <w:r>
+        <w:rPr>
+          <w:highlight w:val="green"/>
+        </w:rPr>
         <w:t xml:space="preserve"> </w:t>
       </w:r>
       <w:r>
+        <w:rPr>
+          <w:highlight w:val="green"/>
+        </w:rPr>
         <w:t>page</w:t>
       </w:r>
       <w:r>
+        <w:rPr>
+          <w:highlight w:val="green"/>
+        </w:rPr>
         <w:t>.</w:t>
       </w:r>
     </w:p>
@@ -3505,30 +3816,35 @@
           <w:numId w:val="5"/>
         </w:numPr>
         <w:jc w:val="both"/>
-      </w:pPr>
-      <w:r>
-        <w:rPr>
-          <w:rStyle w:val="CodeChar"/>
+        <w:rPr>
+          <w:highlight w:val="green"/>
+        </w:rPr>
+      </w:pPr>
+      <w:r>
+        <w:rPr>
+          <w:rStyle w:val="CodeChar"/>
+          <w:highlight w:val="green"/>
         </w:rPr>
         <w:t>Users</w:t>
       </w:r>
       <w:r>
+        <w:rPr>
+          <w:highlight w:val="green"/>
+        </w:rPr>
         <w:t xml:space="preserve"> (logged in) can access </w:t>
       </w:r>
       <w:r>
         <w:rPr>
           <w:rStyle w:val="CodeChar"/>
+          <w:highlight w:val="green"/>
         </w:rPr>
         <w:t>Cards Collection</w:t>
       </w:r>
       <w:r>
-        <w:t xml:space="preserve"> </w:t>
-      </w:r>
-      <w:r>
-        <w:t>page</w:t>
-      </w:r>
-      <w:r>
-        <w:t>.</w:t>
+        <w:rPr>
+          <w:highlight w:val="green"/>
+        </w:rPr>
+        <w:t xml:space="preserve"> page.</w:t>
       </w:r>
     </w:p>
     <w:p>
@@ -3539,23 +3855,34 @@
           <w:numId w:val="5"/>
         </w:numPr>
         <w:jc w:val="both"/>
-      </w:pPr>
-      <w:r>
-        <w:rPr>
-          <w:rStyle w:val="CodeChar"/>
+        <w:rPr>
+          <w:highlight w:val="green"/>
+        </w:rPr>
+      </w:pPr>
+      <w:r>
+        <w:rPr>
+          <w:rStyle w:val="CodeChar"/>
+          <w:highlight w:val="green"/>
         </w:rPr>
         <w:t>Users</w:t>
       </w:r>
       <w:r>
+        <w:rPr>
+          <w:highlight w:val="green"/>
+        </w:rPr>
         <w:t xml:space="preserve"> (logged in) can access </w:t>
       </w:r>
       <w:r>
         <w:rPr>
           <w:rStyle w:val="CodeChar"/>
+          <w:highlight w:val="green"/>
         </w:rPr>
         <w:t>Logout</w:t>
       </w:r>
       <w:r>
+        <w:rPr>
+          <w:highlight w:val="green"/>
+        </w:rPr>
         <w:t xml:space="preserve"> functionality.</w:t>
       </w:r>
     </w:p>
@@ -3618,6 +3945,7 @@
         <w:jc w:val="both"/>
       </w:pPr>
       <w:r>
+        <w:lastRenderedPageBreak/>
         <w:t>Scoring</w:t>
       </w:r>
     </w:p>
@@ -3831,7 +4159,7 @@
 </file>
 
 <file path=word/endnotes.xml><?xml version="1.0" encoding="utf-8"?>
-<w:endnotes xmlns:wpc="http://schemas.microsoft.com/office/word/2010/wordprocessingCanvas" xmlns:cx="http://schemas.microsoft.com/office/drawing/2014/chartex" xmlns:cx1="http://schemas.microsoft.com/office/drawing/2015/9/8/chartex" xmlns:mc="http://schemas.openxmlformats.org/markup-compatibility/2006" xmlns:o="urn:schemas-microsoft-com:office:office" xmlns:r="http://schemas.openxmlformats.org/officeDocument/2006/relationships" xmlns:m="http://schemas.openxmlformats.org/officeDocument/2006/math" xmlns:v="urn:schemas-microsoft-com:vml" xmlns:wp14="http://schemas.microsoft.com/office/word/2010/wordprocessingDrawing" xmlns:wp="http://schemas.openxmlformats.org/drawingml/2006/wordprocessingDrawing" xmlns:w10="urn:schemas-microsoft-com:office:word" xmlns:w="http://schemas.openxmlformats.org/wordprocessingml/2006/main" xmlns:w14="http://schemas.microsoft.com/office/word/2010/wordml" xmlns:w15="http://schemas.microsoft.com/office/word/2012/wordml" xmlns:w16se="http://schemas.microsoft.com/office/word/2015/wordml/symex" xmlns:wpg="http://schemas.microsoft.com/office/word/2010/wordprocessingGroup" xmlns:wpi="http://schemas.microsoft.com/office/word/2010/wordprocessingInk" xmlns:wne="http://schemas.microsoft.com/office/word/2006/wordml" xmlns:wps="http://schemas.microsoft.com/office/word/2010/wordprocessingShape" mc:Ignorable="w14 w15 w16se wp14">
+<w:endnotes xmlns:wpc="http://schemas.microsoft.com/office/word/2010/wordprocessingCanvas" xmlns:cx="http://schemas.microsoft.com/office/drawing/2014/chartex" xmlns:cx1="http://schemas.microsoft.com/office/drawing/2015/9/8/chartex" xmlns:cx2="http://schemas.microsoft.com/office/drawing/2015/10/21/chartex" xmlns:cx3="http://schemas.microsoft.com/office/drawing/2016/5/9/chartex" xmlns:cx4="http://schemas.microsoft.com/office/drawing/2016/5/10/chartex" xmlns:cx5="http://schemas.microsoft.com/office/drawing/2016/5/11/chartex" xmlns:cx6="http://schemas.microsoft.com/office/drawing/2016/5/12/chartex" xmlns:cx7="http://schemas.microsoft.com/office/drawing/2016/5/13/chartex" xmlns:cx8="http://schemas.microsoft.com/office/drawing/2016/5/14/chartex" xmlns:mc="http://schemas.openxmlformats.org/markup-compatibility/2006" xmlns:aink="http://schemas.microsoft.com/office/drawing/2016/ink" xmlns:am3d="http://schemas.microsoft.com/office/drawing/2017/model3d" xmlns:o="urn:schemas-microsoft-com:office:office" xmlns:r="http://schemas.openxmlformats.org/officeDocument/2006/relationships" xmlns:m="http://schemas.openxmlformats.org/officeDocument/2006/math" xmlns:v="urn:schemas-microsoft-com:vml" xmlns:wp14="http://schemas.microsoft.com/office/word/2010/wordprocessingDrawing" xmlns:wp="http://schemas.openxmlformats.org/drawingml/2006/wordprocessingDrawing" xmlns:w10="urn:schemas-microsoft-com:office:word" xmlns:w="http://schemas.openxmlformats.org/wordprocessingml/2006/main" xmlns:w14="http://schemas.microsoft.com/office/word/2010/wordml" xmlns:w15="http://schemas.microsoft.com/office/word/2012/wordml" xmlns:w16cex="http://schemas.microsoft.com/office/word/2018/wordml/cex" xmlns:w16cid="http://schemas.microsoft.com/office/word/2016/wordml/cid" xmlns:w16="http://schemas.microsoft.com/office/word/2018/wordml" xmlns:w16sdtdh="http://schemas.microsoft.com/office/word/2020/wordml/sdtdatahash" xmlns:w16se="http://schemas.microsoft.com/office/word/2015/wordml/symex" xmlns:wpg="http://schemas.microsoft.com/office/word/2010/wordprocessingGroup" xmlns:wpi="http://schemas.microsoft.com/office/word/2010/wordprocessingInk" xmlns:wne="http://schemas.microsoft.com/office/word/2006/wordml" xmlns:wps="http://schemas.microsoft.com/office/word/2010/wordprocessingShape" mc:Ignorable="w14 w15 w16se w16cid w16 w16cex w16sdtdh wp14">
   <w:endnote w:type="separator" w:id="-1">
     <w:p>
       <w:pPr>
@@ -3856,7 +4184,7 @@
 </file>
 
 <file path=word/footer1.xml><?xml version="1.0" encoding="utf-8"?>
-<w:ftr xmlns:wpc="http://schemas.microsoft.com/office/word/2010/wordprocessingCanvas" xmlns:cx="http://schemas.microsoft.com/office/drawing/2014/chartex" xmlns:cx1="http://schemas.microsoft.com/office/drawing/2015/9/8/chartex" xmlns:mc="http://schemas.openxmlformats.org/markup-compatibility/2006" xmlns:o="urn:schemas-microsoft-com:office:office" xmlns:r="http://schemas.openxmlformats.org/officeDocument/2006/relationships" xmlns:m="http://schemas.openxmlformats.org/officeDocument/2006/math" xmlns:v="urn:schemas-microsoft-com:vml" xmlns:wp14="http://schemas.microsoft.com/office/word/2010/wordprocessingDrawing" xmlns:wp="http://schemas.openxmlformats.org/drawingml/2006/wordprocessingDrawing" xmlns:w10="urn:schemas-microsoft-com:office:word" xmlns:w="http://schemas.openxmlformats.org/wordprocessingml/2006/main" xmlns:w14="http://schemas.microsoft.com/office/word/2010/wordml" xmlns:w15="http://schemas.microsoft.com/office/word/2012/wordml" xmlns:w16se="http://schemas.microsoft.com/office/word/2015/wordml/symex" xmlns:wpg="http://schemas.microsoft.com/office/word/2010/wordprocessingGroup" xmlns:wpi="http://schemas.microsoft.com/office/word/2010/wordprocessingInk" xmlns:wne="http://schemas.microsoft.com/office/word/2006/wordml" xmlns:wps="http://schemas.microsoft.com/office/word/2010/wordprocessingShape" mc:Ignorable="w14 w15 w16se wp14">
+<w:ftr xmlns:wpc="http://schemas.microsoft.com/office/word/2010/wordprocessingCanvas" xmlns:cx="http://schemas.microsoft.com/office/drawing/2014/chartex" xmlns:cx1="http://schemas.microsoft.com/office/drawing/2015/9/8/chartex" xmlns:cx2="http://schemas.microsoft.com/office/drawing/2015/10/21/chartex" xmlns:cx3="http://schemas.microsoft.com/office/drawing/2016/5/9/chartex" xmlns:cx4="http://schemas.microsoft.com/office/drawing/2016/5/10/chartex" xmlns:cx5="http://schemas.microsoft.com/office/drawing/2016/5/11/chartex" xmlns:cx6="http://schemas.microsoft.com/office/drawing/2016/5/12/chartex" xmlns:cx7="http://schemas.microsoft.com/office/drawing/2016/5/13/chartex" xmlns:cx8="http://schemas.microsoft.com/office/drawing/2016/5/14/chartex" xmlns:mc="http://schemas.openxmlformats.org/markup-compatibility/2006" xmlns:aink="http://schemas.microsoft.com/office/drawing/2016/ink" xmlns:am3d="http://schemas.microsoft.com/office/drawing/2017/model3d" xmlns:o="urn:schemas-microsoft-com:office:office" xmlns:r="http://schemas.openxmlformats.org/officeDocument/2006/relationships" xmlns:m="http://schemas.openxmlformats.org/officeDocument/2006/math" xmlns:v="urn:schemas-microsoft-com:vml" xmlns:wp14="http://schemas.microsoft.com/office/word/2010/wordprocessingDrawing" xmlns:wp="http://schemas.openxmlformats.org/drawingml/2006/wordprocessingDrawing" xmlns:w10="urn:schemas-microsoft-com:office:word" xmlns:w="http://schemas.openxmlformats.org/wordprocessingml/2006/main" xmlns:w14="http://schemas.microsoft.com/office/word/2010/wordml" xmlns:w15="http://schemas.microsoft.com/office/word/2012/wordml" xmlns:w16cex="http://schemas.microsoft.com/office/word/2018/wordml/cex" xmlns:w16cid="http://schemas.microsoft.com/office/word/2016/wordml/cid" xmlns:w16="http://schemas.microsoft.com/office/word/2018/wordml" xmlns:w16sdtdh="http://schemas.microsoft.com/office/word/2020/wordml/sdtdatahash" xmlns:w16se="http://schemas.microsoft.com/office/word/2015/wordml/symex" xmlns:wpg="http://schemas.microsoft.com/office/word/2010/wordprocessingGroup" xmlns:wpi="http://schemas.microsoft.com/office/word/2010/wordprocessingInk" xmlns:wne="http://schemas.microsoft.com/office/word/2006/wordml" xmlns:wps="http://schemas.microsoft.com/office/word/2010/wordprocessingShape" mc:Ignorable="w14 w15 w16se w16cid w16 w16cex w16sdtdh wp14">
   <w:p>
     <w:pPr>
       <w:pStyle w:val="Footer"/>
@@ -3868,7 +4196,7 @@
         <w:szCs w:val="20"/>
       </w:rPr>
       <w:drawing>
-        <wp:anchor distT="0" distB="0" distL="114300" distR="114300" simplePos="0" relativeHeight="251663360" behindDoc="0" locked="0" layoutInCell="1" allowOverlap="1" wp14:anchorId="41A5BA20" wp14:editId="0DE232BF">
+        <wp:anchor distT="0" distB="0" distL="114300" distR="114300" simplePos="0" relativeHeight="251663360" behindDoc="0" locked="0" layoutInCell="1" allowOverlap="1" wp14:anchorId="36C6F9DC" wp14:editId="0A6C3229">
           <wp:simplePos x="0" y="0"/>
           <wp:positionH relativeFrom="margin">
             <wp:align>left</wp:align>
@@ -3935,7 +4263,7 @@
         <w:szCs w:val="20"/>
       </w:rPr>
       <w:drawing>
-        <wp:inline distT="0" distB="0" distL="0" distR="0" wp14:anchorId="39C18A0D" wp14:editId="50D9E532">
+        <wp:inline distT="0" distB="0" distL="0" distR="0" wp14:anchorId="73CCFC13" wp14:editId="19EF530D">
           <wp:extent cx="1431290" cy="359410"/>
           <wp:effectExtent l="0" t="0" r="0" b="2540"/>
           <wp:docPr id="5" name="Picture 5" descr="C:\Users\chris\AppData\Local\Temp\Rar$DRa2604.40128\SoftUniFoundation_Logo_OneLine_White@2x.png"/>
@@ -3990,7 +4318,7 @@
       <mc:AlternateContent>
         <mc:Choice Requires="wps">
           <w:drawing>
-            <wp:anchor distT="0" distB="0" distL="114300" distR="114300" simplePos="0" relativeHeight="251661312" behindDoc="0" locked="0" layoutInCell="1" allowOverlap="1" wp14:anchorId="523A8C26" wp14:editId="2B1F779B">
+            <wp:anchor distT="0" distB="0" distL="114300" distR="114300" simplePos="0" relativeHeight="251661312" behindDoc="0" locked="0" layoutInCell="1" allowOverlap="1" wp14:anchorId="0D51CDCD" wp14:editId="1650EE2B">
               <wp:simplePos x="0" y="0"/>
               <wp:positionH relativeFrom="column">
                 <wp:posOffset>-1270</wp:posOffset>
@@ -4042,7 +4370,7 @@
             </wp:anchor>
           </w:drawing>
         </mc:Choice>
-        <mc:Fallback xmlns:w16cid="http://schemas.microsoft.com/office/word/2016/wordml/cid" xmlns:am3d="http://schemas.microsoft.com/office/drawing/2017/model3d" xmlns:aink="http://schemas.microsoft.com/office/drawing/2016/ink" xmlns:cx8="http://schemas.microsoft.com/office/drawing/2016/5/14/chartex" xmlns:cx7="http://schemas.microsoft.com/office/drawing/2016/5/13/chartex" xmlns:cx6="http://schemas.microsoft.com/office/drawing/2016/5/12/chartex" xmlns:cx5="http://schemas.microsoft.com/office/drawing/2016/5/11/chartex" xmlns:cx4="http://schemas.microsoft.com/office/drawing/2016/5/10/chartex" xmlns:cx3="http://schemas.microsoft.com/office/drawing/2016/5/9/chartex" xmlns:cx2="http://schemas.microsoft.com/office/drawing/2015/10/21/chartex">
+        <mc:Fallback>
           <w:pict>
             <v:line w14:anchorId="759EA34E" id="Straight Connector 1" o:spid="_x0000_s1026" style="position:absolute;flip:y;z-index:251661312;visibility:visible;mso-wrap-style:square;mso-wrap-distance-left:9pt;mso-wrap-distance-top:0;mso-wrap-distance-right:9pt;mso-wrap-distance-bottom:0;mso-position-horizontal:absolute;mso-position-horizontal-relative:text;mso-position-vertical:absolute;mso-position-vertical-relative:text" from="-.1pt,5.2pt" to="520.7pt,5.2pt" o:gfxdata="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" strokecolor="#f37123" strokeweight="1pt">
               <v:stroke endcap="round"/>
@@ -4058,7 +4386,7 @@
       <mc:AlternateContent>
         <mc:Choice Requires="wps">
           <w:drawing>
-            <wp:anchor distT="0" distB="0" distL="114300" distR="114300" simplePos="0" relativeHeight="251662336" behindDoc="0" locked="0" layoutInCell="1" allowOverlap="1" wp14:anchorId="713C3B10" wp14:editId="2EB2D923">
+            <wp:anchor distT="0" distB="0" distL="114300" distR="114300" simplePos="0" relativeHeight="251662336" behindDoc="0" locked="0" layoutInCell="1" allowOverlap="1" wp14:anchorId="39CDA00B" wp14:editId="20819738">
               <wp:simplePos x="0" y="0"/>
               <wp:positionH relativeFrom="column">
                 <wp:posOffset>5647055</wp:posOffset>
@@ -4334,7 +4662,7 @@
       <mc:AlternateContent>
         <mc:Choice Requires="wps">
           <w:drawing>
-            <wp:anchor distT="0" distB="0" distL="114300" distR="114300" simplePos="0" relativeHeight="251660288" behindDoc="0" locked="0" layoutInCell="1" allowOverlap="1" wp14:anchorId="1E40E52A" wp14:editId="3AA440BE">
+            <wp:anchor distT="0" distB="0" distL="114300" distR="114300" simplePos="0" relativeHeight="251660288" behindDoc="0" locked="0" layoutInCell="1" allowOverlap="1" wp14:anchorId="2693154A" wp14:editId="73A47878">
               <wp:simplePos x="0" y="0"/>
               <wp:positionH relativeFrom="column">
                 <wp:posOffset>1589405</wp:posOffset>
@@ -4438,7 +4766,7 @@
       <mc:AlternateContent>
         <mc:Choice Requires="wps">
           <w:drawing>
-            <wp:anchor distT="0" distB="0" distL="114300" distR="114300" simplePos="0" relativeHeight="251659264" behindDoc="0" locked="0" layoutInCell="1" allowOverlap="1" wp14:anchorId="4A54939D" wp14:editId="29AFB8AA">
+            <wp:anchor distT="0" distB="0" distL="114300" distR="114300" simplePos="0" relativeHeight="251659264" behindDoc="0" locked="0" layoutInCell="1" allowOverlap="1" wp14:anchorId="07AE8377" wp14:editId="4CF6270C">
               <wp:simplePos x="0" y="0"/>
               <wp:positionH relativeFrom="column">
                 <wp:posOffset>1579880</wp:posOffset>
@@ -4543,7 +4871,7 @@
                               <w:szCs w:val="20"/>
                             </w:rPr>
                             <w:drawing>
-                              <wp:inline distT="0" distB="0" distL="0" distR="0" wp14:anchorId="05DDE038" wp14:editId="2BEF6DDB">
+                              <wp:inline distT="0" distB="0" distL="0" distR="0" wp14:anchorId="09695D8B" wp14:editId="2A364F06">
                                 <wp:extent cx="161777" cy="200025"/>
                                 <wp:effectExtent l="0" t="0" r="0" b="0"/>
                                 <wp:docPr id="6" name="Picture 6">
@@ -4600,7 +4928,7 @@
                               <w:szCs w:val="20"/>
                             </w:rPr>
                             <w:drawing>
-                              <wp:inline distT="0" distB="0" distL="0" distR="0" wp14:anchorId="1B56362A" wp14:editId="5568A74C">
+                              <wp:inline distT="0" distB="0" distL="0" distR="0" wp14:anchorId="0082757F" wp14:editId="27E23439">
                                 <wp:extent cx="168271" cy="200025"/>
                                 <wp:effectExtent l="0" t="0" r="3810" b="0"/>
                                 <wp:docPr id="9" name="Picture 9">
@@ -4612,7 +4940,7 @@
                                     <pic:pic xmlns:pic="http://schemas.openxmlformats.org/drawingml/2006/picture">
                                       <pic:nvPicPr>
                                         <pic:cNvPr id="14" name="Picture 14">
-                                          <a:hlinkClick r:id="rId1"/>
+                                          <a:hlinkClick r:id="rId4"/>
                                         </pic:cNvPr>
                                         <pic:cNvPicPr/>
                                       </pic:nvPicPr>
@@ -4658,7 +4986,7 @@
                               <w:szCs w:val="20"/>
                             </w:rPr>
                             <w:drawing>
-                              <wp:inline distT="0" distB="0" distL="0" distR="0" wp14:anchorId="2AE6F7BC" wp14:editId="79BABB10">
+                              <wp:inline distT="0" distB="0" distL="0" distR="0" wp14:anchorId="2BFA3332" wp14:editId="388AC4E4">
                                 <wp:extent cx="200025" cy="200025"/>
                                 <wp:effectExtent l="0" t="0" r="9525" b="9525"/>
                                 <wp:docPr id="10" name="Picture 10" title="Software University @ Facebook">
@@ -4709,7 +5037,7 @@
                               <w:szCs w:val="20"/>
                             </w:rPr>
                             <w:drawing>
-                              <wp:inline distT="0" distB="0" distL="0" distR="0" wp14:anchorId="0BA757DE" wp14:editId="2DE28749">
+                              <wp:inline distT="0" distB="0" distL="0" distR="0" wp14:anchorId="3EB0381B" wp14:editId="09653ABB">
                                 <wp:extent cx="200025" cy="200025"/>
                                 <wp:effectExtent l="0" t="0" r="9525" b="9525"/>
                                 <wp:docPr id="13" name="Picture 13" title="Software University @ Twitter">
@@ -4760,7 +5088,7 @@
                               <w:szCs w:val="20"/>
                             </w:rPr>
                             <w:drawing>
-                              <wp:inline distT="0" distB="0" distL="0" distR="0" wp14:anchorId="666CD8BA" wp14:editId="78C35645">
+                              <wp:inline distT="0" distB="0" distL="0" distR="0" wp14:anchorId="0B8AC006" wp14:editId="64F56079">
                                 <wp:extent cx="200025" cy="200025"/>
                                 <wp:effectExtent l="0" t="0" r="9525" b="9525"/>
                                 <wp:docPr id="15" name="Picture 15" title="Software University @ YouTube">
@@ -4811,7 +5139,7 @@
                               <w:szCs w:val="20"/>
                             </w:rPr>
                             <w:drawing>
-                              <wp:inline distT="0" distB="0" distL="0" distR="0" wp14:anchorId="78D19B2F" wp14:editId="1C3B5FAD">
+                              <wp:inline distT="0" distB="0" distL="0" distR="0" wp14:anchorId="3482E7EF" wp14:editId="1D089DD5">
                                 <wp:extent cx="201600" cy="201600"/>
                                 <wp:effectExtent l="0" t="0" r="8255" b="8255"/>
                                 <wp:docPr id="28" name="Picture 28">
@@ -4868,7 +5196,7 @@
                               <w:szCs w:val="20"/>
                             </w:rPr>
                             <w:drawing>
-                              <wp:inline distT="0" distB="0" distL="0" distR="0" wp14:anchorId="2CD21E3B" wp14:editId="13DE819F">
+                              <wp:inline distT="0" distB="0" distL="0" distR="0" wp14:anchorId="6E9BBE55" wp14:editId="67E1A76E">
                                 <wp:extent cx="200025" cy="200025"/>
                                 <wp:effectExtent l="0" t="0" r="9525" b="9525"/>
                                 <wp:docPr id="29" name="Picture 29">
@@ -4925,7 +5253,7 @@
                               <w:szCs w:val="20"/>
                             </w:rPr>
                             <w:drawing>
-                              <wp:inline distT="0" distB="0" distL="0" distR="0" wp14:anchorId="5A1F6F7A" wp14:editId="03047670">
+                              <wp:inline distT="0" distB="0" distL="0" distR="0" wp14:anchorId="56E11E2C" wp14:editId="154F5774">
                                 <wp:extent cx="200025" cy="200025"/>
                                 <wp:effectExtent l="0" t="0" r="9525" b="9525"/>
                                 <wp:docPr id="30" name="Picture 30" title="Software University @ SlideShare">
@@ -4976,7 +5304,7 @@
                               <w:szCs w:val="20"/>
                             </w:rPr>
                             <w:drawing>
-                              <wp:inline distT="0" distB="0" distL="0" distR="0" wp14:anchorId="5D40555E" wp14:editId="0817D736">
+                              <wp:inline distT="0" distB="0" distL="0" distR="0" wp14:anchorId="1FDAABF9" wp14:editId="23043717">
                                 <wp:extent cx="201600" cy="201600"/>
                                 <wp:effectExtent l="0" t="0" r="8255" b="8255"/>
                                 <wp:docPr id="31" name="Picture 31">
@@ -5033,7 +5361,7 @@
                               <w:szCs w:val="20"/>
                             </w:rPr>
                             <w:drawing>
-                              <wp:inline distT="0" distB="0" distL="0" distR="0" wp14:anchorId="15A7F7DB" wp14:editId="67DC39BD">
+                              <wp:inline distT="0" distB="0" distL="0" distR="0" wp14:anchorId="73C239B4" wp14:editId="7D2CB21C">
                                 <wp:extent cx="200025" cy="200025"/>
                                 <wp:effectExtent l="0" t="0" r="9525" b="9525"/>
                                 <wp:docPr id="32" name="Picture 32" title="Software University: Email Us">
@@ -5157,7 +5485,7 @@
                           <wp:extent cx="161777" cy="200025"/>
                           <wp:effectExtent l="0" t="0" r="0" b="0"/>
                           <wp:docPr id="6" name="Picture 6">
-                            <a:hlinkClick xmlns:a="http://schemas.openxmlformats.org/drawingml/2006/main" r:id="rId6"/>
+                            <a:hlinkClick xmlns:a="http://schemas.openxmlformats.org/drawingml/2006/main" r:id="rId27"/>
                           </wp:docPr>
                           <wp:cNvGraphicFramePr/>
                           <a:graphic xmlns:a="http://schemas.openxmlformats.org/drawingml/2006/main">
@@ -5165,12 +5493,12 @@
                               <pic:pic xmlns:pic="http://schemas.openxmlformats.org/drawingml/2006/picture">
                                 <pic:nvPicPr>
                                   <pic:cNvPr id="16" name="Picture 16">
-                                    <a:hlinkClick r:id="rId6"/>
+                                    <a:hlinkClick r:id="rId27"/>
                                   </pic:cNvPr>
                                   <pic:cNvPicPr/>
                                 </pic:nvPicPr>
                                 <pic:blipFill>
-                                  <a:blip r:embed="rId7">
+                                  <a:blip r:embed="rId28">
                                     <a:extLst>
                                       <a:ext uri="{28A0092B-C50C-407E-A947-70E740481C1C}">
                                         <a14:useLocalDpi xmlns:a14="http://schemas.microsoft.com/office/drawing/2010/main" val="0"/>
@@ -5227,7 +5555,7 @@
                                   <pic:cNvPicPr/>
                                 </pic:nvPicPr>
                                 <pic:blipFill>
-                                  <a:blip r:embed="rId8">
+                                  <a:blip r:embed="rId29">
                                     <a:extLst>
                                       <a:ext uri="{28A0092B-C50C-407E-A947-70E740481C1C}">
                                         <a14:useLocalDpi xmlns:a14="http://schemas.microsoft.com/office/drawing/2010/main" val="0"/>
@@ -5272,7 +5600,7 @@
                           <wp:extent cx="200025" cy="200025"/>
                           <wp:effectExtent l="0" t="0" r="9525" b="9525"/>
                           <wp:docPr id="10" name="Picture 10" title="Software University @ Facebook">
-                            <a:hlinkClick xmlns:a="http://schemas.openxmlformats.org/drawingml/2006/main" r:id="rId9"/>
+                            <a:hlinkClick xmlns:a="http://schemas.openxmlformats.org/drawingml/2006/main" r:id="rId30"/>
                           </wp:docPr>
                           <wp:cNvGraphicFramePr/>
                           <a:graphic xmlns:a="http://schemas.openxmlformats.org/drawingml/2006/main">
@@ -5280,12 +5608,12 @@
                               <pic:pic xmlns:pic="http://schemas.openxmlformats.org/drawingml/2006/picture">
                                 <pic:nvPicPr>
                                   <pic:cNvPr id="95" name="Picture 11" title="Software University @ Facebook">
-                                    <a:hlinkClick r:id="rId9"/>
+                                    <a:hlinkClick r:id="rId30"/>
                                   </pic:cNvPr>
                                   <pic:cNvPicPr/>
                                 </pic:nvPicPr>
                                 <pic:blipFill>
-                                  <a:blip r:embed="rId10"/>
+                                  <a:blip r:embed="rId31"/>
                                   <a:stretch>
                                     <a:fillRect/>
                                   </a:stretch>
@@ -5323,7 +5651,7 @@
                           <wp:extent cx="200025" cy="200025"/>
                           <wp:effectExtent l="0" t="0" r="9525" b="9525"/>
                           <wp:docPr id="13" name="Picture 13" title="Software University @ Twitter">
-                            <a:hlinkClick xmlns:a="http://schemas.openxmlformats.org/drawingml/2006/main" r:id="rId11"/>
+                            <a:hlinkClick xmlns:a="http://schemas.openxmlformats.org/drawingml/2006/main" r:id="rId32"/>
                           </wp:docPr>
                           <wp:cNvGraphicFramePr/>
                           <a:graphic xmlns:a="http://schemas.openxmlformats.org/drawingml/2006/main">
@@ -5331,12 +5659,12 @@
                               <pic:pic xmlns:pic="http://schemas.openxmlformats.org/drawingml/2006/picture">
                                 <pic:nvPicPr>
                                   <pic:cNvPr id="96" name="Picture 16" title="Software University @ Twitter">
-                                    <a:hlinkClick r:id="rId11"/>
+                                    <a:hlinkClick r:id="rId32"/>
                                   </pic:cNvPr>
                                   <pic:cNvPicPr/>
                                 </pic:nvPicPr>
                                 <pic:blipFill>
-                                  <a:blip r:embed="rId12"/>
+                                  <a:blip r:embed="rId33"/>
                                   <a:stretch>
                                     <a:fillRect/>
                                   </a:stretch>
@@ -5374,7 +5702,7 @@
                           <wp:extent cx="200025" cy="200025"/>
                           <wp:effectExtent l="0" t="0" r="9525" b="9525"/>
                           <wp:docPr id="15" name="Picture 15" title="Software University @ YouTube">
-                            <a:hlinkClick xmlns:a="http://schemas.openxmlformats.org/drawingml/2006/main" r:id="rId13"/>
+                            <a:hlinkClick xmlns:a="http://schemas.openxmlformats.org/drawingml/2006/main" r:id="rId34"/>
                           </wp:docPr>
                           <wp:cNvGraphicFramePr/>
                           <a:graphic xmlns:a="http://schemas.openxmlformats.org/drawingml/2006/main">
@@ -5382,12 +5710,12 @@
                               <pic:pic xmlns:pic="http://schemas.openxmlformats.org/drawingml/2006/picture">
                                 <pic:nvPicPr>
                                   <pic:cNvPr id="97" name="Picture 23" title="Software University @ YouTube">
-                                    <a:hlinkClick r:id="rId13"/>
+                                    <a:hlinkClick r:id="rId34"/>
                                   </pic:cNvPr>
                                   <pic:cNvPicPr/>
                                 </pic:nvPicPr>
                                 <pic:blipFill>
-                                  <a:blip r:embed="rId14"/>
+                                  <a:blip r:embed="rId35"/>
                                   <a:stretch>
                                     <a:fillRect/>
                                   </a:stretch>
@@ -5425,7 +5753,7 @@
                           <wp:extent cx="201600" cy="201600"/>
                           <wp:effectExtent l="0" t="0" r="8255" b="8255"/>
                           <wp:docPr id="28" name="Picture 28">
-                            <a:hlinkClick xmlns:a="http://schemas.openxmlformats.org/drawingml/2006/main" r:id="rId15"/>
+                            <a:hlinkClick xmlns:a="http://schemas.openxmlformats.org/drawingml/2006/main" r:id="rId36"/>
                           </wp:docPr>
                           <wp:cNvGraphicFramePr/>
                           <a:graphic xmlns:a="http://schemas.openxmlformats.org/drawingml/2006/main">
@@ -5433,12 +5761,12 @@
                               <pic:pic xmlns:pic="http://schemas.openxmlformats.org/drawingml/2006/picture">
                                 <pic:nvPicPr>
                                   <pic:cNvPr id="98" name="Picture 25" title="Software University @ Google+">
-                                    <a:hlinkClick r:id="rId15"/>
+                                    <a:hlinkClick r:id="rId36"/>
                                   </pic:cNvPr>
                                   <pic:cNvPicPr/>
                                 </pic:nvPicPr>
                                 <pic:blipFill>
-                                  <a:blip r:embed="rId16">
+                                  <a:blip r:embed="rId37">
                                     <a:extLst>
                                       <a:ext uri="{28A0092B-C50C-407E-A947-70E740481C1C}">
                                         <a14:useLocalDpi xmlns:a14="http://schemas.microsoft.com/office/drawing/2010/main" val="0"/>
@@ -5482,7 +5810,7 @@
                           <wp:extent cx="200025" cy="200025"/>
                           <wp:effectExtent l="0" t="0" r="9525" b="9525"/>
                           <wp:docPr id="29" name="Picture 29">
-                            <a:hlinkClick xmlns:a="http://schemas.openxmlformats.org/drawingml/2006/main" r:id="rId17"/>
+                            <a:hlinkClick xmlns:a="http://schemas.openxmlformats.org/drawingml/2006/main" r:id="rId38"/>
                           </wp:docPr>
                           <wp:cNvGraphicFramePr/>
                           <a:graphic xmlns:a="http://schemas.openxmlformats.org/drawingml/2006/main">
@@ -5490,12 +5818,12 @@
                               <pic:pic xmlns:pic="http://schemas.openxmlformats.org/drawingml/2006/picture">
                                 <pic:nvPicPr>
                                   <pic:cNvPr id="29" name="Picture 29" title="Software University @ LinkedIn">
-                                    <a:hlinkClick r:id="rId17"/>
+                                    <a:hlinkClick r:id="rId38"/>
                                   </pic:cNvPr>
                                   <pic:cNvPicPr/>
                                 </pic:nvPicPr>
                                 <pic:blipFill>
-                                  <a:blip r:embed="rId18">
+                                  <a:blip r:embed="rId39">
                                     <a:extLst>
                                       <a:ext uri="{28A0092B-C50C-407E-A947-70E740481C1C}">
                                         <a14:useLocalDpi xmlns:a14="http://schemas.microsoft.com/office/drawing/2010/main" val="0"/>
@@ -5539,7 +5867,7 @@
                           <wp:extent cx="200025" cy="200025"/>
                           <wp:effectExtent l="0" t="0" r="9525" b="9525"/>
                           <wp:docPr id="30" name="Picture 30" title="Software University @ SlideShare">
-                            <a:hlinkClick xmlns:a="http://schemas.openxmlformats.org/drawingml/2006/main" r:id="rId19"/>
+                            <a:hlinkClick xmlns:a="http://schemas.openxmlformats.org/drawingml/2006/main" r:id="rId40"/>
                           </wp:docPr>
                           <wp:cNvGraphicFramePr/>
                           <a:graphic xmlns:a="http://schemas.openxmlformats.org/drawingml/2006/main">
@@ -5547,12 +5875,12 @@
                               <pic:pic xmlns:pic="http://schemas.openxmlformats.org/drawingml/2006/picture">
                                 <pic:nvPicPr>
                                   <pic:cNvPr id="101" name="Picture 99" title="Software University @ SlideShare">
-                                    <a:hlinkClick r:id="rId19"/>
+                                    <a:hlinkClick r:id="rId40"/>
                                   </pic:cNvPr>
                                   <pic:cNvPicPr/>
                                 </pic:nvPicPr>
                                 <pic:blipFill>
-                                  <a:blip r:embed="rId20"/>
+                                  <a:blip r:embed="rId41"/>
                                   <a:stretch>
                                     <a:fillRect/>
                                   </a:stretch>
@@ -5590,7 +5918,7 @@
                           <wp:extent cx="201600" cy="201600"/>
                           <wp:effectExtent l="0" t="0" r="8255" b="8255"/>
                           <wp:docPr id="31" name="Picture 31">
-                            <a:hlinkClick xmlns:a="http://schemas.openxmlformats.org/drawingml/2006/main" r:id="rId21"/>
+                            <a:hlinkClick xmlns:a="http://schemas.openxmlformats.org/drawingml/2006/main" r:id="rId42"/>
                           </wp:docPr>
                           <wp:cNvGraphicFramePr/>
                           <a:graphic xmlns:a="http://schemas.openxmlformats.org/drawingml/2006/main">
@@ -5598,12 +5926,12 @@
                               <pic:pic xmlns:pic="http://schemas.openxmlformats.org/drawingml/2006/picture">
                                 <pic:nvPicPr>
                                   <pic:cNvPr id="102" name="Picture 35" title="Software University @ GitHub">
-                                    <a:hlinkClick r:id="rId21"/>
+                                    <a:hlinkClick r:id="rId42"/>
                                   </pic:cNvPr>
                                   <pic:cNvPicPr/>
                                 </pic:nvPicPr>
                                 <pic:blipFill>
-                                  <a:blip r:embed="rId22">
+                                  <a:blip r:embed="rId43">
                                     <a:extLst>
                                       <a:ext uri="{28A0092B-C50C-407E-A947-70E740481C1C}">
                                         <a14:useLocalDpi xmlns:a14="http://schemas.microsoft.com/office/drawing/2010/main" val="0"/>
@@ -5647,7 +5975,7 @@
                           <wp:extent cx="200025" cy="200025"/>
                           <wp:effectExtent l="0" t="0" r="9525" b="9525"/>
                           <wp:docPr id="32" name="Picture 32" title="Software University: Email Us">
-                            <a:hlinkClick xmlns:a="http://schemas.openxmlformats.org/drawingml/2006/main" r:id="rId23"/>
+                            <a:hlinkClick xmlns:a="http://schemas.openxmlformats.org/drawingml/2006/main" r:id="rId44"/>
                           </wp:docPr>
                           <wp:cNvGraphicFramePr/>
                           <a:graphic xmlns:a="http://schemas.openxmlformats.org/drawingml/2006/main">
@@ -5655,12 +5983,12 @@
                               <pic:pic xmlns:pic="http://schemas.openxmlformats.org/drawingml/2006/picture">
                                 <pic:nvPicPr>
                                   <pic:cNvPr id="32" name="Picture 32" title="Software University: Email Us">
-                                    <a:hlinkClick r:id="rId23"/>
+                                    <a:hlinkClick r:id="rId44"/>
                                   </pic:cNvPr>
                                   <pic:cNvPicPr/>
                                 </pic:nvPicPr>
                                 <pic:blipFill>
-                                  <a:blip r:embed="rId24"/>
+                                  <a:blip r:embed="rId45"/>
                                   <a:stretch>
                                     <a:fillRect/>
                                   </a:stretch>
@@ -5693,7 +6021,7 @@
 </file>
 
 <file path=word/footnotes.xml><?xml version="1.0" encoding="utf-8"?>
-<w:footnotes xmlns:wpc="http://schemas.microsoft.com/office/word/2010/wordprocessingCanvas" xmlns:cx="http://schemas.microsoft.com/office/drawing/2014/chartex" xmlns:cx1="http://schemas.microsoft.com/office/drawing/2015/9/8/chartex" xmlns:mc="http://schemas.openxmlformats.org/markup-compatibility/2006" xmlns:o="urn:schemas-microsoft-com:office:office" xmlns:r="http://schemas.openxmlformats.org/officeDocument/2006/relationships" xmlns:m="http://schemas.openxmlformats.org/officeDocument/2006/math" xmlns:v="urn:schemas-microsoft-com:vml" xmlns:wp14="http://schemas.microsoft.com/office/word/2010/wordprocessingDrawing" xmlns:wp="http://schemas.openxmlformats.org/drawingml/2006/wordprocessingDrawing" xmlns:w10="urn:schemas-microsoft-com:office:word" xmlns:w="http://schemas.openxmlformats.org/wordprocessingml/2006/main" xmlns:w14="http://schemas.microsoft.com/office/word/2010/wordml" xmlns:w15="http://schemas.microsoft.com/office/word/2012/wordml" xmlns:w16se="http://schemas.microsoft.com/office/word/2015/wordml/symex" xmlns:wpg="http://schemas.microsoft.com/office/word/2010/wordprocessingGroup" xmlns:wpi="http://schemas.microsoft.com/office/word/2010/wordprocessingInk" xmlns:wne="http://schemas.microsoft.com/office/word/2006/wordml" xmlns:wps="http://schemas.microsoft.com/office/word/2010/wordprocessingShape" mc:Ignorable="w14 w15 w16se wp14">
+<w:footnotes xmlns:wpc="http://schemas.microsoft.com/office/word/2010/wordprocessingCanvas" xmlns:cx="http://schemas.microsoft.com/office/drawing/2014/chartex" xmlns:cx1="http://schemas.microsoft.com/office/drawing/2015/9/8/chartex" xmlns:cx2="http://schemas.microsoft.com/office/drawing/2015/10/21/chartex" xmlns:cx3="http://schemas.microsoft.com/office/drawing/2016/5/9/chartex" xmlns:cx4="http://schemas.microsoft.com/office/drawing/2016/5/10/chartex" xmlns:cx5="http://schemas.microsoft.com/office/drawing/2016/5/11/chartex" xmlns:cx6="http://schemas.microsoft.com/office/drawing/2016/5/12/chartex" xmlns:cx7="http://schemas.microsoft.com/office/drawing/2016/5/13/chartex" xmlns:cx8="http://schemas.microsoft.com/office/drawing/2016/5/14/chartex" xmlns:mc="http://schemas.openxmlformats.org/markup-compatibility/2006" xmlns:aink="http://schemas.microsoft.com/office/drawing/2016/ink" xmlns:am3d="http://schemas.microsoft.com/office/drawing/2017/model3d" xmlns:o="urn:schemas-microsoft-com:office:office" xmlns:r="http://schemas.openxmlformats.org/officeDocument/2006/relationships" xmlns:m="http://schemas.openxmlformats.org/officeDocument/2006/math" xmlns:v="urn:schemas-microsoft-com:vml" xmlns:wp14="http://schemas.microsoft.com/office/word/2010/wordprocessingDrawing" xmlns:wp="http://schemas.openxmlformats.org/drawingml/2006/wordprocessingDrawing" xmlns:w10="urn:schemas-microsoft-com:office:word" xmlns:w="http://schemas.openxmlformats.org/wordprocessingml/2006/main" xmlns:w14="http://schemas.microsoft.com/office/word/2010/wordml" xmlns:w15="http://schemas.microsoft.com/office/word/2012/wordml" xmlns:w16cex="http://schemas.microsoft.com/office/word/2018/wordml/cex" xmlns:w16cid="http://schemas.microsoft.com/office/word/2016/wordml/cid" xmlns:w16="http://schemas.microsoft.com/office/word/2018/wordml" xmlns:w16sdtdh="http://schemas.microsoft.com/office/word/2020/wordml/sdtdatahash" xmlns:w16se="http://schemas.microsoft.com/office/word/2015/wordml/symex" xmlns:wpg="http://schemas.microsoft.com/office/word/2010/wordprocessingGroup" xmlns:wpi="http://schemas.microsoft.com/office/word/2010/wordprocessingInk" xmlns:wne="http://schemas.microsoft.com/office/word/2006/wordml" xmlns:wps="http://schemas.microsoft.com/office/word/2010/wordprocessingShape" mc:Ignorable="w14 w15 w16se w16cid w16 w16cex w16sdtdh wp14">
   <w:footnote w:type="separator" w:id="-1">
     <w:p>
       <w:pPr>
@@ -5718,7 +6046,7 @@
 </file>
 
 <file path=word/header1.xml><?xml version="1.0" encoding="utf-8"?>
-<w:hdr xmlns:wpc="http://schemas.microsoft.com/office/word/2010/wordprocessingCanvas" xmlns:cx="http://schemas.microsoft.com/office/drawing/2014/chartex" xmlns:cx1="http://schemas.microsoft.com/office/drawing/2015/9/8/chartex" xmlns:mc="http://schemas.openxmlformats.org/markup-compatibility/2006" xmlns:o="urn:schemas-microsoft-com:office:office" xmlns:r="http://schemas.openxmlformats.org/officeDocument/2006/relationships" xmlns:m="http://schemas.openxmlformats.org/officeDocument/2006/math" xmlns:v="urn:schemas-microsoft-com:vml" xmlns:wp14="http://schemas.microsoft.com/office/word/2010/wordprocessingDrawing" xmlns:wp="http://schemas.openxmlformats.org/drawingml/2006/wordprocessingDrawing" xmlns:w10="urn:schemas-microsoft-com:office:word" xmlns:w="http://schemas.openxmlformats.org/wordprocessingml/2006/main" xmlns:w14="http://schemas.microsoft.com/office/word/2010/wordml" xmlns:w15="http://schemas.microsoft.com/office/word/2012/wordml" xmlns:w16se="http://schemas.microsoft.com/office/word/2015/wordml/symex" xmlns:wpg="http://schemas.microsoft.com/office/word/2010/wordprocessingGroup" xmlns:wpi="http://schemas.microsoft.com/office/word/2010/wordprocessingInk" xmlns:wne="http://schemas.microsoft.com/office/word/2006/wordml" xmlns:wps="http://schemas.microsoft.com/office/word/2010/wordprocessingShape" mc:Ignorable="w14 w15 w16se wp14">
+<w:hdr xmlns:wpc="http://schemas.microsoft.com/office/word/2010/wordprocessingCanvas" xmlns:cx="http://schemas.microsoft.com/office/drawing/2014/chartex" xmlns:cx1="http://schemas.microsoft.com/office/drawing/2015/9/8/chartex" xmlns:cx2="http://schemas.microsoft.com/office/drawing/2015/10/21/chartex" xmlns:cx3="http://schemas.microsoft.com/office/drawing/2016/5/9/chartex" xmlns:cx4="http://schemas.microsoft.com/office/drawing/2016/5/10/chartex" xmlns:cx5="http://schemas.microsoft.com/office/drawing/2016/5/11/chartex" xmlns:cx6="http://schemas.microsoft.com/office/drawing/2016/5/12/chartex" xmlns:cx7="http://schemas.microsoft.com/office/drawing/2016/5/13/chartex" xmlns:cx8="http://schemas.microsoft.com/office/drawing/2016/5/14/chartex" xmlns:mc="http://schemas.openxmlformats.org/markup-compatibility/2006" xmlns:aink="http://schemas.microsoft.com/office/drawing/2016/ink" xmlns:am3d="http://schemas.microsoft.com/office/drawing/2017/model3d" xmlns:o="urn:schemas-microsoft-com:office:office" xmlns:r="http://schemas.openxmlformats.org/officeDocument/2006/relationships" xmlns:m="http://schemas.openxmlformats.org/officeDocument/2006/math" xmlns:v="urn:schemas-microsoft-com:vml" xmlns:wp14="http://schemas.microsoft.com/office/word/2010/wordprocessingDrawing" xmlns:wp="http://schemas.openxmlformats.org/drawingml/2006/wordprocessingDrawing" xmlns:w10="urn:schemas-microsoft-com:office:word" xmlns:w="http://schemas.openxmlformats.org/wordprocessingml/2006/main" xmlns:w14="http://schemas.microsoft.com/office/word/2010/wordml" xmlns:w15="http://schemas.microsoft.com/office/word/2012/wordml" xmlns:w16cex="http://schemas.microsoft.com/office/word/2018/wordml/cex" xmlns:w16cid="http://schemas.microsoft.com/office/word/2016/wordml/cid" xmlns:w16="http://schemas.microsoft.com/office/word/2018/wordml" xmlns:w16sdtdh="http://schemas.microsoft.com/office/word/2020/wordml/sdtdatahash" xmlns:w16se="http://schemas.microsoft.com/office/word/2015/wordml/symex" xmlns:wpg="http://schemas.microsoft.com/office/word/2010/wordprocessingGroup" xmlns:wpi="http://schemas.microsoft.com/office/word/2010/wordprocessingInk" xmlns:wne="http://schemas.microsoft.com/office/word/2006/wordml" xmlns:wps="http://schemas.microsoft.com/office/word/2010/wordprocessingShape" mc:Ignorable="w14 w15 w16se w16cid w16 w16cex w16sdtdh wp14">
   <w:p>
     <w:pPr>
       <w:pStyle w:val="Header"/>
@@ -5729,7 +6057,7 @@
 </file>
 
 <file path=word/numbering.xml><?xml version="1.0" encoding="utf-8"?>
-<w:numbering xmlns:wpc="http://schemas.microsoft.com/office/word/2010/wordprocessingCanvas" xmlns:cx="http://schemas.microsoft.com/office/drawing/2014/chartex" xmlns:cx1="http://schemas.microsoft.com/office/drawing/2015/9/8/chartex" xmlns:mc="http://schemas.openxmlformats.org/markup-compatibility/2006" xmlns:o="urn:schemas-microsoft-com:office:office" xmlns:r="http://schemas.openxmlformats.org/officeDocument/2006/relationships" xmlns:m="http://schemas.openxmlformats.org/officeDocument/2006/math" xmlns:v="urn:schemas-microsoft-com:vml" xmlns:wp14="http://schemas.microsoft.com/office/word/2010/wordprocessingDrawing" xmlns:wp="http://schemas.openxmlformats.org/drawingml/2006/wordprocessingDrawing" xmlns:w10="urn:schemas-microsoft-com:office:word" xmlns:w="http://schemas.openxmlformats.org/wordprocessingml/2006/main" xmlns:w14="http://schemas.microsoft.com/office/word/2010/wordml" xmlns:w15="http://schemas.microsoft.com/office/word/2012/wordml" xmlns:w16se="http://schemas.microsoft.com/office/word/2015/wordml/symex" xmlns:wpg="http://schemas.microsoft.com/office/word/2010/wordprocessingGroup" xmlns:wpi="http://schemas.microsoft.com/office/word/2010/wordprocessingInk" xmlns:wne="http://schemas.microsoft.com/office/word/2006/wordml" xmlns:wps="http://schemas.microsoft.com/office/word/2010/wordprocessingShape" mc:Ignorable="w14 w15 w16se wp14">
+<w:numbering xmlns:wpc="http://schemas.microsoft.com/office/word/2010/wordprocessingCanvas" xmlns:cx="http://schemas.microsoft.com/office/drawing/2014/chartex" xmlns:cx1="http://schemas.microsoft.com/office/drawing/2015/9/8/chartex" xmlns:cx2="http://schemas.microsoft.com/office/drawing/2015/10/21/chartex" xmlns:cx3="http://schemas.microsoft.com/office/drawing/2016/5/9/chartex" xmlns:cx4="http://schemas.microsoft.com/office/drawing/2016/5/10/chartex" xmlns:cx5="http://schemas.microsoft.com/office/drawing/2016/5/11/chartex" xmlns:cx6="http://schemas.microsoft.com/office/drawing/2016/5/12/chartex" xmlns:cx7="http://schemas.microsoft.com/office/drawing/2016/5/13/chartex" xmlns:cx8="http://schemas.microsoft.com/office/drawing/2016/5/14/chartex" xmlns:mc="http://schemas.openxmlformats.org/markup-compatibility/2006" xmlns:aink="http://schemas.microsoft.com/office/drawing/2016/ink" xmlns:am3d="http://schemas.microsoft.com/office/drawing/2017/model3d" xmlns:o="urn:schemas-microsoft-com:office:office" xmlns:r="http://schemas.openxmlformats.org/officeDocument/2006/relationships" xmlns:m="http://schemas.openxmlformats.org/officeDocument/2006/math" xmlns:v="urn:schemas-microsoft-com:vml" xmlns:wp14="http://schemas.microsoft.com/office/word/2010/wordprocessingDrawing" xmlns:wp="http://schemas.openxmlformats.org/drawingml/2006/wordprocessingDrawing" xmlns:w10="urn:schemas-microsoft-com:office:word" xmlns:w="http://schemas.openxmlformats.org/wordprocessingml/2006/main" xmlns:w14="http://schemas.microsoft.com/office/word/2010/wordml" xmlns:w15="http://schemas.microsoft.com/office/word/2012/wordml" xmlns:w16cex="http://schemas.microsoft.com/office/word/2018/wordml/cex" xmlns:w16cid="http://schemas.microsoft.com/office/word/2016/wordml/cid" xmlns:w16="http://schemas.microsoft.com/office/word/2018/wordml" xmlns:w16sdtdh="http://schemas.microsoft.com/office/word/2020/wordml/sdtdatahash" xmlns:w16se="http://schemas.microsoft.com/office/word/2015/wordml/symex" xmlns:wpg="http://schemas.microsoft.com/office/word/2010/wordprocessingGroup" xmlns:wpi="http://schemas.microsoft.com/office/word/2010/wordprocessingInk" xmlns:wne="http://schemas.microsoft.com/office/word/2006/wordml" xmlns:wps="http://schemas.microsoft.com/office/word/2010/wordprocessingShape" mc:Ignorable="w14 w15 w16se w16cid w16 w16cex w16sdtdh wp14">
   <w:abstractNum w:abstractNumId="0" w15:restartNumberingAfterBreak="0">
     <w:nsid w:val="045724B9"/>
     <w:multiLevelType w:val="hybridMultilevel"/>
@@ -8042,7 +8370,7 @@
 </file>
 
 <file path=word/styles.xml><?xml version="1.0" encoding="utf-8"?>
-<w:styles xmlns:mc="http://schemas.openxmlformats.org/markup-compatibility/2006" xmlns:r="http://schemas.openxmlformats.org/officeDocument/2006/relationships" xmlns:w="http://schemas.openxmlformats.org/wordprocessingml/2006/main" xmlns:w14="http://schemas.microsoft.com/office/word/2010/wordml" xmlns:w15="http://schemas.microsoft.com/office/word/2012/wordml" xmlns:w16se="http://schemas.microsoft.com/office/word/2015/wordml/symex" mc:Ignorable="w14 w15 w16se">
+<w:styles xmlns:mc="http://schemas.openxmlformats.org/markup-compatibility/2006" xmlns:r="http://schemas.openxmlformats.org/officeDocument/2006/relationships" xmlns:w="http://schemas.openxmlformats.org/wordprocessingml/2006/main" xmlns:w14="http://schemas.microsoft.com/office/word/2010/wordml" xmlns:w15="http://schemas.microsoft.com/office/word/2012/wordml" xmlns:w16cex="http://schemas.microsoft.com/office/word/2018/wordml/cex" xmlns:w16cid="http://schemas.microsoft.com/office/word/2016/wordml/cid" xmlns:w16="http://schemas.microsoft.com/office/word/2018/wordml" xmlns:w16sdtdh="http://schemas.microsoft.com/office/word/2020/wordml/sdtdatahash" xmlns:w16se="http://schemas.microsoft.com/office/word/2015/wordml/symex" mc:Ignorable="w14 w15 w16se w16cid w16 w16cex w16sdtdh">
   <w:docDefaults>
     <w:rPrDefault>
       <w:rPr>
@@ -8058,7 +8386,7 @@
       </w:pPr>
     </w:pPrDefault>
   </w:docDefaults>
-  <w:latentStyles w:defLockedState="0" w:defUIPriority="99" w:defSemiHidden="0" w:defUnhideWhenUsed="0" w:defQFormat="0" w:count="371">
+  <w:latentStyles w:defLockedState="0" w:defUIPriority="99" w:defSemiHidden="0" w:defUnhideWhenUsed="0" w:defQFormat="0" w:count="376">
     <w:lsdException w:name="Normal" w:uiPriority="0" w:qFormat="1"/>
     <w:lsdException w:name="heading 1" w:uiPriority="9" w:qFormat="1"/>
     <w:lsdException w:name="heading 2" w:semiHidden="1" w:uiPriority="9" w:unhideWhenUsed="1" w:qFormat="1"/>
@@ -8164,7 +8492,6 @@
     <w:lsdException w:name="HTML Sample" w:semiHidden="1" w:unhideWhenUsed="1"/>
     <w:lsdException w:name="HTML Typewriter" w:semiHidden="1" w:unhideWhenUsed="1"/>
     <w:lsdException w:name="HTML Variable" w:semiHidden="1" w:unhideWhenUsed="1"/>
-    <w:lsdException w:name="Normal Table" w:semiHidden="1" w:unhideWhenUsed="1"/>
     <w:lsdException w:name="annotation subject" w:semiHidden="1" w:unhideWhenUsed="1"/>
     <w:lsdException w:name="No List" w:semiHidden="1" w:unhideWhenUsed="1"/>
     <w:lsdException w:name="Outline List 1" w:semiHidden="1" w:unhideWhenUsed="1"/>
@@ -8207,11 +8534,8 @@
     <w:lsdException w:name="Table Contemporary" w:semiHidden="1" w:unhideWhenUsed="1"/>
     <w:lsdException w:name="Table Elegant" w:semiHidden="1" w:unhideWhenUsed="1"/>
     <w:lsdException w:name="Table Professional" w:semiHidden="1" w:unhideWhenUsed="1"/>
-    <w:lsdException w:name="Table Subtle 1" w:semiHidden="1" w:unhideWhenUsed="1"/>
     <w:lsdException w:name="Table Subtle 2" w:semiHidden="1" w:unhideWhenUsed="1"/>
     <w:lsdException w:name="Table Web 1" w:semiHidden="1" w:unhideWhenUsed="1"/>
-    <w:lsdException w:name="Table Web 2" w:semiHidden="1" w:unhideWhenUsed="1"/>
-    <w:lsdException w:name="Table Web 3" w:semiHidden="1" w:unhideWhenUsed="1"/>
     <w:lsdException w:name="Balloon Text" w:semiHidden="1" w:unhideWhenUsed="1"/>
     <w:lsdException w:name="Table Grid" w:uiPriority="59"/>
     <w:lsdException w:name="Table Theme" w:semiHidden="1" w:unhideWhenUsed="1"/>
@@ -8430,6 +8754,11 @@
     <w:lsdException w:name="List Table 5 Dark Accent 6" w:uiPriority="50"/>
     <w:lsdException w:name="List Table 6 Colorful Accent 6" w:uiPriority="51"/>
     <w:lsdException w:name="List Table 7 Colorful Accent 6" w:uiPriority="52"/>
+    <w:lsdException w:name="Mention" w:semiHidden="1" w:unhideWhenUsed="1"/>
+    <w:lsdException w:name="Smart Hyperlink" w:semiHidden="1" w:unhideWhenUsed="1"/>
+    <w:lsdException w:name="Hashtag" w:semiHidden="1" w:unhideWhenUsed="1"/>
+    <w:lsdException w:name="Unresolved Mention" w:semiHidden="1" w:unhideWhenUsed="1"/>
+    <w:lsdException w:name="Smart Link" w:semiHidden="1" w:unhideWhenUsed="1"/>
   </w:latentStyles>
   <w:style w:type="paragraph" w:default="1" w:styleId="Normal">
     <w:name w:val="Normal"/>

</xml_diff>